<commit_message>
Start of username password system
</commit_message>
<xml_diff>
--- a/Ethical clearance/WordETC/Questionare.docx
+++ b/Ethical clearance/WordETC/Questionare.docx
@@ -6,8 +6,6 @@
       <w:pPr>
         <w:pStyle w:val="Title"/>
       </w:pPr>
-      <w:bookmarkStart w:id="0" w:name="_GoBack"/>
-      <w:bookmarkEnd w:id="0"/>
       <w:r>
         <w:t xml:space="preserve">Audio Quality Survey </w:t>
       </w:r>
@@ -26,7 +24,15 @@
         <w:t>an</w:t>
       </w:r>
       <w:r>
-        <w:t xml:space="preserve"> you differentiate between the unmodified audio file and the audio file which included the secret message? On a scale from 1-5, rate the following audio files</w:t>
+        <w:t xml:space="preserve"> you differentiate between the unmodified audio file and the audio </w:t>
+      </w:r>
+      <w:proofErr w:type="gramStart"/>
+      <w:r>
+        <w:t>file which</w:t>
+      </w:r>
+      <w:proofErr w:type="gramEnd"/>
+      <w:r>
+        <w:t xml:space="preserve"> included the secret message? On a scale from 1-5, rate the following audio files</w:t>
       </w:r>
       <w:r>
         <w:t xml:space="preserve"> by marking your choice by a cross (X)</w:t>
@@ -35,7 +41,15 @@
         <w:t xml:space="preserve">. </w:t>
       </w:r>
       <w:r>
-        <w:t>A rating of 1 means that the difference between the two files is clear and a rating of 5 means that there is no audible difference between the two audio files.</w:t>
+        <w:t xml:space="preserve">A rating of </w:t>
+      </w:r>
+      <w:proofErr w:type="gramStart"/>
+      <w:r>
+        <w:t>1</w:t>
+      </w:r>
+      <w:proofErr w:type="gramEnd"/>
+      <w:r>
+        <w:t xml:space="preserve"> means that the difference between the two files is clear and a rating of 5 means that there is no audible difference between the two audio files.</w:t>
       </w:r>
     </w:p>
     <w:tbl>
@@ -46,12 +60,12 @@
         <w:tblLook w:val="04A0" w:firstRow="1" w:lastRow="0" w:firstColumn="1" w:lastColumn="0" w:noHBand="0" w:noVBand="1"/>
       </w:tblPr>
       <w:tblGrid>
-        <w:gridCol w:w="1519"/>
-        <w:gridCol w:w="1519"/>
-        <w:gridCol w:w="1520"/>
-        <w:gridCol w:w="1520"/>
-        <w:gridCol w:w="1520"/>
-        <w:gridCol w:w="1520"/>
+        <w:gridCol w:w="2395"/>
+        <w:gridCol w:w="1344"/>
+        <w:gridCol w:w="1344"/>
+        <w:gridCol w:w="1345"/>
+        <w:gridCol w:w="1345"/>
+        <w:gridCol w:w="1345"/>
       </w:tblGrid>
       <w:tr>
         <w:trPr>
@@ -59,7 +73,7 @@
         </w:trPr>
         <w:tc>
           <w:tcPr>
-            <w:tcW w:w="1519" w:type="dxa"/>
+            <w:tcW w:w="2395" w:type="dxa"/>
             <w:tcBorders>
               <w:top w:val="single" w:sz="24" w:space="0" w:color="auto"/>
               <w:left w:val="single" w:sz="4" w:space="0" w:color="auto"/>
@@ -81,7 +95,7 @@
         </w:tc>
         <w:tc>
           <w:tcPr>
-            <w:tcW w:w="7599" w:type="dxa"/>
+            <w:tcW w:w="6723" w:type="dxa"/>
             <w:gridSpan w:val="5"/>
             <w:tcBorders>
               <w:top w:val="single" w:sz="24" w:space="0" w:color="auto"/>
@@ -106,7 +120,7 @@
         </w:trPr>
         <w:tc>
           <w:tcPr>
-            <w:tcW w:w="1519" w:type="dxa"/>
+            <w:tcW w:w="2395" w:type="dxa"/>
             <w:tcBorders>
               <w:top w:val="single" w:sz="12" w:space="0" w:color="auto"/>
               <w:left w:val="single" w:sz="4" w:space="0" w:color="auto"/>
@@ -123,7 +137,7 @@
         </w:tc>
         <w:tc>
           <w:tcPr>
-            <w:tcW w:w="1519" w:type="dxa"/>
+            <w:tcW w:w="1344" w:type="dxa"/>
             <w:tcBorders>
               <w:top w:val="single" w:sz="4" w:space="0" w:color="auto"/>
               <w:left w:val="single" w:sz="24" w:space="0" w:color="auto"/>
@@ -141,7 +155,7 @@
         </w:tc>
         <w:tc>
           <w:tcPr>
-            <w:tcW w:w="1520" w:type="dxa"/>
+            <w:tcW w:w="1344" w:type="dxa"/>
             <w:tcBorders>
               <w:top w:val="single" w:sz="12" w:space="0" w:color="auto"/>
               <w:bottom w:val="single" w:sz="24" w:space="0" w:color="auto"/>
@@ -158,7 +172,7 @@
         </w:tc>
         <w:tc>
           <w:tcPr>
-            <w:tcW w:w="1520" w:type="dxa"/>
+            <w:tcW w:w="1345" w:type="dxa"/>
             <w:tcBorders>
               <w:top w:val="single" w:sz="12" w:space="0" w:color="auto"/>
               <w:bottom w:val="single" w:sz="24" w:space="0" w:color="auto"/>
@@ -175,7 +189,7 @@
         </w:tc>
         <w:tc>
           <w:tcPr>
-            <w:tcW w:w="1520" w:type="dxa"/>
+            <w:tcW w:w="1345" w:type="dxa"/>
             <w:tcBorders>
               <w:top w:val="single" w:sz="12" w:space="0" w:color="auto"/>
               <w:bottom w:val="single" w:sz="24" w:space="0" w:color="auto"/>
@@ -192,7 +206,7 @@
         </w:tc>
         <w:tc>
           <w:tcPr>
-            <w:tcW w:w="1520" w:type="dxa"/>
+            <w:tcW w:w="1345" w:type="dxa"/>
             <w:tcBorders>
               <w:top w:val="single" w:sz="12" w:space="0" w:color="auto"/>
               <w:bottom w:val="single" w:sz="24" w:space="0" w:color="auto"/>
@@ -215,17 +229,30 @@
         </w:trPr>
         <w:tc>
           <w:tcPr>
-            <w:tcW w:w="1519" w:type="dxa"/>
+            <w:tcW w:w="2395" w:type="dxa"/>
             <w:tcBorders>
               <w:top w:val="single" w:sz="24" w:space="0" w:color="auto"/>
               <w:left w:val="single" w:sz="4" w:space="0" w:color="auto"/>
             </w:tcBorders>
           </w:tcPr>
-          <w:p/>
-        </w:tc>
-        <w:tc>
-          <w:tcPr>
-            <w:tcW w:w="1519" w:type="dxa"/>
+          <w:p>
+            <w:r>
+              <w:t>Alternative</w:t>
+            </w:r>
+            <w:r>
+              <w:t>_</w:t>
+            </w:r>
+            <w:r>
+              <w:t>e</w:t>
+            </w:r>
+            <w:r>
+              <w:t>ncode.wav</w:t>
+            </w:r>
+          </w:p>
+        </w:tc>
+        <w:tc>
+          <w:tcPr>
+            <w:tcW w:w="1344" w:type="dxa"/>
             <w:tcBorders>
               <w:top w:val="single" w:sz="24" w:space="0" w:color="auto"/>
             </w:tcBorders>
@@ -234,7 +261,7 @@
         </w:tc>
         <w:tc>
           <w:tcPr>
-            <w:tcW w:w="1520" w:type="dxa"/>
+            <w:tcW w:w="1344" w:type="dxa"/>
             <w:tcBorders>
               <w:top w:val="single" w:sz="24" w:space="0" w:color="auto"/>
             </w:tcBorders>
@@ -243,7 +270,7 @@
         </w:tc>
         <w:tc>
           <w:tcPr>
-            <w:tcW w:w="1520" w:type="dxa"/>
+            <w:tcW w:w="1345" w:type="dxa"/>
             <w:tcBorders>
               <w:top w:val="single" w:sz="24" w:space="0" w:color="auto"/>
             </w:tcBorders>
@@ -252,7 +279,7 @@
         </w:tc>
         <w:tc>
           <w:tcPr>
-            <w:tcW w:w="1520" w:type="dxa"/>
+            <w:tcW w:w="1345" w:type="dxa"/>
             <w:tcBorders>
               <w:top w:val="single" w:sz="24" w:space="0" w:color="auto"/>
             </w:tcBorders>
@@ -261,7 +288,7 @@
         </w:tc>
         <w:tc>
           <w:tcPr>
-            <w:tcW w:w="1520" w:type="dxa"/>
+            <w:tcW w:w="1345" w:type="dxa"/>
             <w:tcBorders>
               <w:top w:val="single" w:sz="24" w:space="0" w:color="auto"/>
               <w:right w:val="single" w:sz="4" w:space="0" w:color="auto"/>
@@ -276,40 +303,53 @@
         </w:trPr>
         <w:tc>
           <w:tcPr>
-            <w:tcW w:w="1519" w:type="dxa"/>
-            <w:tcBorders>
-              <w:left w:val="single" w:sz="4" w:space="0" w:color="auto"/>
-            </w:tcBorders>
-          </w:tcPr>
-          <w:p/>
-        </w:tc>
-        <w:tc>
-          <w:tcPr>
-            <w:tcW w:w="1519" w:type="dxa"/>
-          </w:tcPr>
-          <w:p/>
-        </w:tc>
-        <w:tc>
-          <w:tcPr>
-            <w:tcW w:w="1520" w:type="dxa"/>
-          </w:tcPr>
-          <w:p/>
-        </w:tc>
-        <w:tc>
-          <w:tcPr>
-            <w:tcW w:w="1520" w:type="dxa"/>
-          </w:tcPr>
-          <w:p/>
-        </w:tc>
-        <w:tc>
-          <w:tcPr>
-            <w:tcW w:w="1520" w:type="dxa"/>
-          </w:tcPr>
-          <w:p/>
-        </w:tc>
-        <w:tc>
-          <w:tcPr>
-            <w:tcW w:w="1520" w:type="dxa"/>
+            <w:tcW w:w="2395" w:type="dxa"/>
+            <w:tcBorders>
+              <w:left w:val="single" w:sz="4" w:space="0" w:color="auto"/>
+            </w:tcBorders>
+          </w:tcPr>
+          <w:p>
+            <w:r>
+              <w:t>Alternative</w:t>
+            </w:r>
+            <w:r>
+              <w:t xml:space="preserve"> </w:t>
+            </w:r>
+            <w:r>
+              <w:t>_</w:t>
+            </w:r>
+            <w:r>
+              <w:t>GA.wav</w:t>
+            </w:r>
+          </w:p>
+        </w:tc>
+        <w:tc>
+          <w:tcPr>
+            <w:tcW w:w="1344" w:type="dxa"/>
+          </w:tcPr>
+          <w:p/>
+        </w:tc>
+        <w:tc>
+          <w:tcPr>
+            <w:tcW w:w="1344" w:type="dxa"/>
+          </w:tcPr>
+          <w:p/>
+        </w:tc>
+        <w:tc>
+          <w:tcPr>
+            <w:tcW w:w="1345" w:type="dxa"/>
+          </w:tcPr>
+          <w:p/>
+        </w:tc>
+        <w:tc>
+          <w:tcPr>
+            <w:tcW w:w="1345" w:type="dxa"/>
+          </w:tcPr>
+          <w:p/>
+        </w:tc>
+        <w:tc>
+          <w:tcPr>
+            <w:tcW w:w="1345" w:type="dxa"/>
             <w:tcBorders>
               <w:right w:val="single" w:sz="4" w:space="0" w:color="auto"/>
             </w:tcBorders>
@@ -323,40 +363,53 @@
         </w:trPr>
         <w:tc>
           <w:tcPr>
-            <w:tcW w:w="1519" w:type="dxa"/>
-            <w:tcBorders>
-              <w:left w:val="single" w:sz="4" w:space="0" w:color="auto"/>
-            </w:tcBorders>
-          </w:tcPr>
-          <w:p/>
-        </w:tc>
-        <w:tc>
-          <w:tcPr>
-            <w:tcW w:w="1519" w:type="dxa"/>
-          </w:tcPr>
-          <w:p/>
-        </w:tc>
-        <w:tc>
-          <w:tcPr>
-            <w:tcW w:w="1520" w:type="dxa"/>
-          </w:tcPr>
-          <w:p/>
-        </w:tc>
-        <w:tc>
-          <w:tcPr>
-            <w:tcW w:w="1520" w:type="dxa"/>
-          </w:tcPr>
-          <w:p/>
-        </w:tc>
-        <w:tc>
-          <w:tcPr>
-            <w:tcW w:w="1520" w:type="dxa"/>
-          </w:tcPr>
-          <w:p/>
-        </w:tc>
-        <w:tc>
-          <w:tcPr>
-            <w:tcW w:w="1520" w:type="dxa"/>
+            <w:tcW w:w="2395" w:type="dxa"/>
+            <w:tcBorders>
+              <w:left w:val="single" w:sz="4" w:space="0" w:color="auto"/>
+            </w:tcBorders>
+          </w:tcPr>
+          <w:p>
+            <w:r>
+              <w:t>Alternative</w:t>
+            </w:r>
+            <w:r>
+              <w:t xml:space="preserve"> </w:t>
+            </w:r>
+            <w:r>
+              <w:t>_</w:t>
+            </w:r>
+            <w:r>
+              <w:t>hybrid.wav</w:t>
+            </w:r>
+          </w:p>
+        </w:tc>
+        <w:tc>
+          <w:tcPr>
+            <w:tcW w:w="1344" w:type="dxa"/>
+          </w:tcPr>
+          <w:p/>
+        </w:tc>
+        <w:tc>
+          <w:tcPr>
+            <w:tcW w:w="1344" w:type="dxa"/>
+          </w:tcPr>
+          <w:p/>
+        </w:tc>
+        <w:tc>
+          <w:tcPr>
+            <w:tcW w:w="1345" w:type="dxa"/>
+          </w:tcPr>
+          <w:p/>
+        </w:tc>
+        <w:tc>
+          <w:tcPr>
+            <w:tcW w:w="1345" w:type="dxa"/>
+          </w:tcPr>
+          <w:p/>
+        </w:tc>
+        <w:tc>
+          <w:tcPr>
+            <w:tcW w:w="1345" w:type="dxa"/>
             <w:tcBorders>
               <w:right w:val="single" w:sz="4" w:space="0" w:color="auto"/>
             </w:tcBorders>
@@ -370,40 +423,53 @@
         </w:trPr>
         <w:tc>
           <w:tcPr>
-            <w:tcW w:w="1519" w:type="dxa"/>
-            <w:tcBorders>
-              <w:left w:val="single" w:sz="4" w:space="0" w:color="auto"/>
-            </w:tcBorders>
-          </w:tcPr>
-          <w:p/>
-        </w:tc>
-        <w:tc>
-          <w:tcPr>
-            <w:tcW w:w="1519" w:type="dxa"/>
-          </w:tcPr>
-          <w:p/>
-        </w:tc>
-        <w:tc>
-          <w:tcPr>
-            <w:tcW w:w="1520" w:type="dxa"/>
-          </w:tcPr>
-          <w:p/>
-        </w:tc>
-        <w:tc>
-          <w:tcPr>
-            <w:tcW w:w="1520" w:type="dxa"/>
-          </w:tcPr>
-          <w:p/>
-        </w:tc>
-        <w:tc>
-          <w:tcPr>
-            <w:tcW w:w="1520" w:type="dxa"/>
-          </w:tcPr>
-          <w:p/>
-        </w:tc>
-        <w:tc>
-          <w:tcPr>
-            <w:tcW w:w="1520" w:type="dxa"/>
+            <w:tcW w:w="2395" w:type="dxa"/>
+            <w:tcBorders>
+              <w:left w:val="single" w:sz="4" w:space="0" w:color="auto"/>
+            </w:tcBorders>
+          </w:tcPr>
+          <w:p>
+            <w:r>
+              <w:t>Alternative</w:t>
+            </w:r>
+            <w:r>
+              <w:t xml:space="preserve"> </w:t>
+            </w:r>
+            <w:r>
+              <w:t>_</w:t>
+            </w:r>
+            <w:r>
+              <w:t>OBH.wav</w:t>
+            </w:r>
+          </w:p>
+        </w:tc>
+        <w:tc>
+          <w:tcPr>
+            <w:tcW w:w="1344" w:type="dxa"/>
+          </w:tcPr>
+          <w:p/>
+        </w:tc>
+        <w:tc>
+          <w:tcPr>
+            <w:tcW w:w="1344" w:type="dxa"/>
+          </w:tcPr>
+          <w:p/>
+        </w:tc>
+        <w:tc>
+          <w:tcPr>
+            <w:tcW w:w="1345" w:type="dxa"/>
+          </w:tcPr>
+          <w:p/>
+        </w:tc>
+        <w:tc>
+          <w:tcPr>
+            <w:tcW w:w="1345" w:type="dxa"/>
+          </w:tcPr>
+          <w:p/>
+        </w:tc>
+        <w:tc>
+          <w:tcPr>
+            <w:tcW w:w="1345" w:type="dxa"/>
             <w:tcBorders>
               <w:right w:val="single" w:sz="4" w:space="0" w:color="auto"/>
             </w:tcBorders>
@@ -417,40 +483,47 @@
         </w:trPr>
         <w:tc>
           <w:tcPr>
-            <w:tcW w:w="1519" w:type="dxa"/>
-            <w:tcBorders>
-              <w:left w:val="single" w:sz="4" w:space="0" w:color="auto"/>
-            </w:tcBorders>
-          </w:tcPr>
-          <w:p/>
-        </w:tc>
-        <w:tc>
-          <w:tcPr>
-            <w:tcW w:w="1519" w:type="dxa"/>
-          </w:tcPr>
-          <w:p/>
-        </w:tc>
-        <w:tc>
-          <w:tcPr>
-            <w:tcW w:w="1520" w:type="dxa"/>
-          </w:tcPr>
-          <w:p/>
-        </w:tc>
-        <w:tc>
-          <w:tcPr>
-            <w:tcW w:w="1520" w:type="dxa"/>
-          </w:tcPr>
-          <w:p/>
-        </w:tc>
-        <w:tc>
-          <w:tcPr>
-            <w:tcW w:w="1520" w:type="dxa"/>
-          </w:tcPr>
-          <w:p/>
-        </w:tc>
-        <w:tc>
-          <w:tcPr>
-            <w:tcW w:w="1520" w:type="dxa"/>
+            <w:tcW w:w="2395" w:type="dxa"/>
+            <w:tcBorders>
+              <w:left w:val="single" w:sz="4" w:space="0" w:color="auto"/>
+            </w:tcBorders>
+          </w:tcPr>
+          <w:p>
+            <w:r>
+              <w:t>Alternative</w:t>
+            </w:r>
+            <w:r>
+              <w:t xml:space="preserve"> _scale.wav</w:t>
+            </w:r>
+          </w:p>
+        </w:tc>
+        <w:tc>
+          <w:tcPr>
+            <w:tcW w:w="1344" w:type="dxa"/>
+          </w:tcPr>
+          <w:p/>
+        </w:tc>
+        <w:tc>
+          <w:tcPr>
+            <w:tcW w:w="1344" w:type="dxa"/>
+          </w:tcPr>
+          <w:p/>
+        </w:tc>
+        <w:tc>
+          <w:tcPr>
+            <w:tcW w:w="1345" w:type="dxa"/>
+          </w:tcPr>
+          <w:p/>
+        </w:tc>
+        <w:tc>
+          <w:tcPr>
+            <w:tcW w:w="1345" w:type="dxa"/>
+          </w:tcPr>
+          <w:p/>
+        </w:tc>
+        <w:tc>
+          <w:tcPr>
+            <w:tcW w:w="1345" w:type="dxa"/>
             <w:tcBorders>
               <w:right w:val="single" w:sz="4" w:space="0" w:color="auto"/>
             </w:tcBorders>
@@ -464,40 +537,47 @@
         </w:trPr>
         <w:tc>
           <w:tcPr>
-            <w:tcW w:w="1519" w:type="dxa"/>
-            <w:tcBorders>
-              <w:left w:val="single" w:sz="4" w:space="0" w:color="auto"/>
-            </w:tcBorders>
-          </w:tcPr>
-          <w:p/>
-        </w:tc>
-        <w:tc>
-          <w:tcPr>
-            <w:tcW w:w="1519" w:type="dxa"/>
-          </w:tcPr>
-          <w:p/>
-        </w:tc>
-        <w:tc>
-          <w:tcPr>
-            <w:tcW w:w="1520" w:type="dxa"/>
-          </w:tcPr>
-          <w:p/>
-        </w:tc>
-        <w:tc>
-          <w:tcPr>
-            <w:tcW w:w="1520" w:type="dxa"/>
-          </w:tcPr>
-          <w:p/>
-        </w:tc>
-        <w:tc>
-          <w:tcPr>
-            <w:tcW w:w="1520" w:type="dxa"/>
-          </w:tcPr>
-          <w:p/>
-        </w:tc>
-        <w:tc>
-          <w:tcPr>
-            <w:tcW w:w="1520" w:type="dxa"/>
+            <w:tcW w:w="2395" w:type="dxa"/>
+            <w:tcBorders>
+              <w:left w:val="single" w:sz="4" w:space="0" w:color="auto"/>
+            </w:tcBorders>
+          </w:tcPr>
+          <w:p>
+            <w:r>
+              <w:t>Blues</w:t>
+            </w:r>
+            <w:r>
+              <w:t>_encode.wav</w:t>
+            </w:r>
+          </w:p>
+        </w:tc>
+        <w:tc>
+          <w:tcPr>
+            <w:tcW w:w="1344" w:type="dxa"/>
+          </w:tcPr>
+          <w:p/>
+        </w:tc>
+        <w:tc>
+          <w:tcPr>
+            <w:tcW w:w="1344" w:type="dxa"/>
+          </w:tcPr>
+          <w:p/>
+        </w:tc>
+        <w:tc>
+          <w:tcPr>
+            <w:tcW w:w="1345" w:type="dxa"/>
+          </w:tcPr>
+          <w:p/>
+        </w:tc>
+        <w:tc>
+          <w:tcPr>
+            <w:tcW w:w="1345" w:type="dxa"/>
+          </w:tcPr>
+          <w:p/>
+        </w:tc>
+        <w:tc>
+          <w:tcPr>
+            <w:tcW w:w="1345" w:type="dxa"/>
             <w:tcBorders>
               <w:right w:val="single" w:sz="4" w:space="0" w:color="auto"/>
             </w:tcBorders>
@@ -511,40 +591,50 @@
         </w:trPr>
         <w:tc>
           <w:tcPr>
-            <w:tcW w:w="1519" w:type="dxa"/>
-            <w:tcBorders>
-              <w:left w:val="single" w:sz="4" w:space="0" w:color="auto"/>
-            </w:tcBorders>
-          </w:tcPr>
-          <w:p/>
-        </w:tc>
-        <w:tc>
-          <w:tcPr>
-            <w:tcW w:w="1519" w:type="dxa"/>
-          </w:tcPr>
-          <w:p/>
-        </w:tc>
-        <w:tc>
-          <w:tcPr>
-            <w:tcW w:w="1520" w:type="dxa"/>
-          </w:tcPr>
-          <w:p/>
-        </w:tc>
-        <w:tc>
-          <w:tcPr>
-            <w:tcW w:w="1520" w:type="dxa"/>
-          </w:tcPr>
-          <w:p/>
-        </w:tc>
-        <w:tc>
-          <w:tcPr>
-            <w:tcW w:w="1520" w:type="dxa"/>
-          </w:tcPr>
-          <w:p/>
-        </w:tc>
-        <w:tc>
-          <w:tcPr>
-            <w:tcW w:w="1520" w:type="dxa"/>
+            <w:tcW w:w="2395" w:type="dxa"/>
+            <w:tcBorders>
+              <w:left w:val="single" w:sz="4" w:space="0" w:color="auto"/>
+            </w:tcBorders>
+          </w:tcPr>
+          <w:p>
+            <w:r>
+              <w:t>Blues</w:t>
+            </w:r>
+            <w:r>
+              <w:t xml:space="preserve"> </w:t>
+            </w:r>
+            <w:r>
+              <w:t>_GA.wav</w:t>
+            </w:r>
+          </w:p>
+        </w:tc>
+        <w:tc>
+          <w:tcPr>
+            <w:tcW w:w="1344" w:type="dxa"/>
+          </w:tcPr>
+          <w:p/>
+        </w:tc>
+        <w:tc>
+          <w:tcPr>
+            <w:tcW w:w="1344" w:type="dxa"/>
+          </w:tcPr>
+          <w:p/>
+        </w:tc>
+        <w:tc>
+          <w:tcPr>
+            <w:tcW w:w="1345" w:type="dxa"/>
+          </w:tcPr>
+          <w:p/>
+        </w:tc>
+        <w:tc>
+          <w:tcPr>
+            <w:tcW w:w="1345" w:type="dxa"/>
+          </w:tcPr>
+          <w:p/>
+        </w:tc>
+        <w:tc>
+          <w:tcPr>
+            <w:tcW w:w="1345" w:type="dxa"/>
             <w:tcBorders>
               <w:right w:val="single" w:sz="4" w:space="0" w:color="auto"/>
             </w:tcBorders>
@@ -558,40 +648,50 @@
         </w:trPr>
         <w:tc>
           <w:tcPr>
-            <w:tcW w:w="1519" w:type="dxa"/>
-            <w:tcBorders>
-              <w:left w:val="single" w:sz="4" w:space="0" w:color="auto"/>
-            </w:tcBorders>
-          </w:tcPr>
-          <w:p/>
-        </w:tc>
-        <w:tc>
-          <w:tcPr>
-            <w:tcW w:w="1519" w:type="dxa"/>
-          </w:tcPr>
-          <w:p/>
-        </w:tc>
-        <w:tc>
-          <w:tcPr>
-            <w:tcW w:w="1520" w:type="dxa"/>
-          </w:tcPr>
-          <w:p/>
-        </w:tc>
-        <w:tc>
-          <w:tcPr>
-            <w:tcW w:w="1520" w:type="dxa"/>
-          </w:tcPr>
-          <w:p/>
-        </w:tc>
-        <w:tc>
-          <w:tcPr>
-            <w:tcW w:w="1520" w:type="dxa"/>
-          </w:tcPr>
-          <w:p/>
-        </w:tc>
-        <w:tc>
-          <w:tcPr>
-            <w:tcW w:w="1520" w:type="dxa"/>
+            <w:tcW w:w="2395" w:type="dxa"/>
+            <w:tcBorders>
+              <w:left w:val="single" w:sz="4" w:space="0" w:color="auto"/>
+            </w:tcBorders>
+          </w:tcPr>
+          <w:p>
+            <w:r>
+              <w:t>Blues</w:t>
+            </w:r>
+            <w:r>
+              <w:t xml:space="preserve"> </w:t>
+            </w:r>
+            <w:r>
+              <w:t>_hybrid.wav</w:t>
+            </w:r>
+          </w:p>
+        </w:tc>
+        <w:tc>
+          <w:tcPr>
+            <w:tcW w:w="1344" w:type="dxa"/>
+          </w:tcPr>
+          <w:p/>
+        </w:tc>
+        <w:tc>
+          <w:tcPr>
+            <w:tcW w:w="1344" w:type="dxa"/>
+          </w:tcPr>
+          <w:p/>
+        </w:tc>
+        <w:tc>
+          <w:tcPr>
+            <w:tcW w:w="1345" w:type="dxa"/>
+          </w:tcPr>
+          <w:p/>
+        </w:tc>
+        <w:tc>
+          <w:tcPr>
+            <w:tcW w:w="1345" w:type="dxa"/>
+          </w:tcPr>
+          <w:p/>
+        </w:tc>
+        <w:tc>
+          <w:tcPr>
+            <w:tcW w:w="1345" w:type="dxa"/>
             <w:tcBorders>
               <w:right w:val="single" w:sz="4" w:space="0" w:color="auto"/>
             </w:tcBorders>
@@ -605,40 +705,50 @@
         </w:trPr>
         <w:tc>
           <w:tcPr>
-            <w:tcW w:w="1519" w:type="dxa"/>
-            <w:tcBorders>
-              <w:left w:val="single" w:sz="4" w:space="0" w:color="auto"/>
-            </w:tcBorders>
-          </w:tcPr>
-          <w:p/>
-        </w:tc>
-        <w:tc>
-          <w:tcPr>
-            <w:tcW w:w="1519" w:type="dxa"/>
-          </w:tcPr>
-          <w:p/>
-        </w:tc>
-        <w:tc>
-          <w:tcPr>
-            <w:tcW w:w="1520" w:type="dxa"/>
-          </w:tcPr>
-          <w:p/>
-        </w:tc>
-        <w:tc>
-          <w:tcPr>
-            <w:tcW w:w="1520" w:type="dxa"/>
-          </w:tcPr>
-          <w:p/>
-        </w:tc>
-        <w:tc>
-          <w:tcPr>
-            <w:tcW w:w="1520" w:type="dxa"/>
-          </w:tcPr>
-          <w:p/>
-        </w:tc>
-        <w:tc>
-          <w:tcPr>
-            <w:tcW w:w="1520" w:type="dxa"/>
+            <w:tcW w:w="2395" w:type="dxa"/>
+            <w:tcBorders>
+              <w:left w:val="single" w:sz="4" w:space="0" w:color="auto"/>
+            </w:tcBorders>
+          </w:tcPr>
+          <w:p>
+            <w:r>
+              <w:t>Blues</w:t>
+            </w:r>
+            <w:r>
+              <w:t xml:space="preserve"> </w:t>
+            </w:r>
+            <w:r>
+              <w:t>_OBH.wav</w:t>
+            </w:r>
+          </w:p>
+        </w:tc>
+        <w:tc>
+          <w:tcPr>
+            <w:tcW w:w="1344" w:type="dxa"/>
+          </w:tcPr>
+          <w:p/>
+        </w:tc>
+        <w:tc>
+          <w:tcPr>
+            <w:tcW w:w="1344" w:type="dxa"/>
+          </w:tcPr>
+          <w:p/>
+        </w:tc>
+        <w:tc>
+          <w:tcPr>
+            <w:tcW w:w="1345" w:type="dxa"/>
+          </w:tcPr>
+          <w:p/>
+        </w:tc>
+        <w:tc>
+          <w:tcPr>
+            <w:tcW w:w="1345" w:type="dxa"/>
+          </w:tcPr>
+          <w:p/>
+        </w:tc>
+        <w:tc>
+          <w:tcPr>
+            <w:tcW w:w="1345" w:type="dxa"/>
             <w:tcBorders>
               <w:right w:val="single" w:sz="4" w:space="0" w:color="auto"/>
             </w:tcBorders>
@@ -652,40 +762,50 @@
         </w:trPr>
         <w:tc>
           <w:tcPr>
-            <w:tcW w:w="1519" w:type="dxa"/>
-            <w:tcBorders>
-              <w:left w:val="single" w:sz="4" w:space="0" w:color="auto"/>
-            </w:tcBorders>
-          </w:tcPr>
-          <w:p/>
-        </w:tc>
-        <w:tc>
-          <w:tcPr>
-            <w:tcW w:w="1519" w:type="dxa"/>
-          </w:tcPr>
-          <w:p/>
-        </w:tc>
-        <w:tc>
-          <w:tcPr>
-            <w:tcW w:w="1520" w:type="dxa"/>
-          </w:tcPr>
-          <w:p/>
-        </w:tc>
-        <w:tc>
-          <w:tcPr>
-            <w:tcW w:w="1520" w:type="dxa"/>
-          </w:tcPr>
-          <w:p/>
-        </w:tc>
-        <w:tc>
-          <w:tcPr>
-            <w:tcW w:w="1520" w:type="dxa"/>
-          </w:tcPr>
-          <w:p/>
-        </w:tc>
-        <w:tc>
-          <w:tcPr>
-            <w:tcW w:w="1520" w:type="dxa"/>
+            <w:tcW w:w="2395" w:type="dxa"/>
+            <w:tcBorders>
+              <w:left w:val="single" w:sz="4" w:space="0" w:color="auto"/>
+            </w:tcBorders>
+          </w:tcPr>
+          <w:p>
+            <w:r>
+              <w:t>Blues</w:t>
+            </w:r>
+            <w:r>
+              <w:t xml:space="preserve"> </w:t>
+            </w:r>
+            <w:r>
+              <w:t>_scale.wav</w:t>
+            </w:r>
+          </w:p>
+        </w:tc>
+        <w:tc>
+          <w:tcPr>
+            <w:tcW w:w="1344" w:type="dxa"/>
+          </w:tcPr>
+          <w:p/>
+        </w:tc>
+        <w:tc>
+          <w:tcPr>
+            <w:tcW w:w="1344" w:type="dxa"/>
+          </w:tcPr>
+          <w:p/>
+        </w:tc>
+        <w:tc>
+          <w:tcPr>
+            <w:tcW w:w="1345" w:type="dxa"/>
+          </w:tcPr>
+          <w:p/>
+        </w:tc>
+        <w:tc>
+          <w:tcPr>
+            <w:tcW w:w="1345" w:type="dxa"/>
+          </w:tcPr>
+          <w:p/>
+        </w:tc>
+        <w:tc>
+          <w:tcPr>
+            <w:tcW w:w="1345" w:type="dxa"/>
             <w:tcBorders>
               <w:right w:val="single" w:sz="4" w:space="0" w:color="auto"/>
             </w:tcBorders>
@@ -699,40 +819,47 @@
         </w:trPr>
         <w:tc>
           <w:tcPr>
-            <w:tcW w:w="1519" w:type="dxa"/>
-            <w:tcBorders>
-              <w:left w:val="single" w:sz="4" w:space="0" w:color="auto"/>
-            </w:tcBorders>
-          </w:tcPr>
-          <w:p/>
-        </w:tc>
-        <w:tc>
-          <w:tcPr>
-            <w:tcW w:w="1519" w:type="dxa"/>
-          </w:tcPr>
-          <w:p/>
-        </w:tc>
-        <w:tc>
-          <w:tcPr>
-            <w:tcW w:w="1520" w:type="dxa"/>
-          </w:tcPr>
-          <w:p/>
-        </w:tc>
-        <w:tc>
-          <w:tcPr>
-            <w:tcW w:w="1520" w:type="dxa"/>
-          </w:tcPr>
-          <w:p/>
-        </w:tc>
-        <w:tc>
-          <w:tcPr>
-            <w:tcW w:w="1520" w:type="dxa"/>
-          </w:tcPr>
-          <w:p/>
-        </w:tc>
-        <w:tc>
-          <w:tcPr>
-            <w:tcW w:w="1520" w:type="dxa"/>
+            <w:tcW w:w="2395" w:type="dxa"/>
+            <w:tcBorders>
+              <w:left w:val="single" w:sz="4" w:space="0" w:color="auto"/>
+            </w:tcBorders>
+          </w:tcPr>
+          <w:p>
+            <w:r>
+              <w:t>Electronic</w:t>
+            </w:r>
+            <w:r>
+              <w:t>_encode.wav</w:t>
+            </w:r>
+          </w:p>
+        </w:tc>
+        <w:tc>
+          <w:tcPr>
+            <w:tcW w:w="1344" w:type="dxa"/>
+          </w:tcPr>
+          <w:p/>
+        </w:tc>
+        <w:tc>
+          <w:tcPr>
+            <w:tcW w:w="1344" w:type="dxa"/>
+          </w:tcPr>
+          <w:p/>
+        </w:tc>
+        <w:tc>
+          <w:tcPr>
+            <w:tcW w:w="1345" w:type="dxa"/>
+          </w:tcPr>
+          <w:p/>
+        </w:tc>
+        <w:tc>
+          <w:tcPr>
+            <w:tcW w:w="1345" w:type="dxa"/>
+          </w:tcPr>
+          <w:p/>
+        </w:tc>
+        <w:tc>
+          <w:tcPr>
+            <w:tcW w:w="1345" w:type="dxa"/>
             <w:tcBorders>
               <w:right w:val="single" w:sz="4" w:space="0" w:color="auto"/>
             </w:tcBorders>
@@ -746,40 +873,50 @@
         </w:trPr>
         <w:tc>
           <w:tcPr>
-            <w:tcW w:w="1519" w:type="dxa"/>
-            <w:tcBorders>
-              <w:left w:val="single" w:sz="4" w:space="0" w:color="auto"/>
-            </w:tcBorders>
-          </w:tcPr>
-          <w:p/>
-        </w:tc>
-        <w:tc>
-          <w:tcPr>
-            <w:tcW w:w="1519" w:type="dxa"/>
-          </w:tcPr>
-          <w:p/>
-        </w:tc>
-        <w:tc>
-          <w:tcPr>
-            <w:tcW w:w="1520" w:type="dxa"/>
-          </w:tcPr>
-          <w:p/>
-        </w:tc>
-        <w:tc>
-          <w:tcPr>
-            <w:tcW w:w="1520" w:type="dxa"/>
-          </w:tcPr>
-          <w:p/>
-        </w:tc>
-        <w:tc>
-          <w:tcPr>
-            <w:tcW w:w="1520" w:type="dxa"/>
-          </w:tcPr>
-          <w:p/>
-        </w:tc>
-        <w:tc>
-          <w:tcPr>
-            <w:tcW w:w="1520" w:type="dxa"/>
+            <w:tcW w:w="2395" w:type="dxa"/>
+            <w:tcBorders>
+              <w:left w:val="single" w:sz="4" w:space="0" w:color="auto"/>
+            </w:tcBorders>
+          </w:tcPr>
+          <w:p>
+            <w:r>
+              <w:t>Electronic</w:t>
+            </w:r>
+            <w:r>
+              <w:t xml:space="preserve"> </w:t>
+            </w:r>
+            <w:r>
+              <w:t>_GA.wav</w:t>
+            </w:r>
+          </w:p>
+        </w:tc>
+        <w:tc>
+          <w:tcPr>
+            <w:tcW w:w="1344" w:type="dxa"/>
+          </w:tcPr>
+          <w:p/>
+        </w:tc>
+        <w:tc>
+          <w:tcPr>
+            <w:tcW w:w="1344" w:type="dxa"/>
+          </w:tcPr>
+          <w:p/>
+        </w:tc>
+        <w:tc>
+          <w:tcPr>
+            <w:tcW w:w="1345" w:type="dxa"/>
+          </w:tcPr>
+          <w:p/>
+        </w:tc>
+        <w:tc>
+          <w:tcPr>
+            <w:tcW w:w="1345" w:type="dxa"/>
+          </w:tcPr>
+          <w:p/>
+        </w:tc>
+        <w:tc>
+          <w:tcPr>
+            <w:tcW w:w="1345" w:type="dxa"/>
             <w:tcBorders>
               <w:right w:val="single" w:sz="4" w:space="0" w:color="auto"/>
             </w:tcBorders>
@@ -793,40 +930,53 @@
         </w:trPr>
         <w:tc>
           <w:tcPr>
-            <w:tcW w:w="1519" w:type="dxa"/>
-            <w:tcBorders>
-              <w:left w:val="single" w:sz="4" w:space="0" w:color="auto"/>
-            </w:tcBorders>
-          </w:tcPr>
-          <w:p/>
-        </w:tc>
-        <w:tc>
-          <w:tcPr>
-            <w:tcW w:w="1519" w:type="dxa"/>
-          </w:tcPr>
-          <w:p/>
-        </w:tc>
-        <w:tc>
-          <w:tcPr>
-            <w:tcW w:w="1520" w:type="dxa"/>
-          </w:tcPr>
-          <w:p/>
-        </w:tc>
-        <w:tc>
-          <w:tcPr>
-            <w:tcW w:w="1520" w:type="dxa"/>
-          </w:tcPr>
-          <w:p/>
-        </w:tc>
-        <w:tc>
-          <w:tcPr>
-            <w:tcW w:w="1520" w:type="dxa"/>
-          </w:tcPr>
-          <w:p/>
-        </w:tc>
-        <w:tc>
-          <w:tcPr>
-            <w:tcW w:w="1520" w:type="dxa"/>
+            <w:tcW w:w="2395" w:type="dxa"/>
+            <w:tcBorders>
+              <w:left w:val="single" w:sz="4" w:space="0" w:color="auto"/>
+            </w:tcBorders>
+          </w:tcPr>
+          <w:p>
+            <w:r>
+              <w:t>Electronic</w:t>
+            </w:r>
+            <w:r>
+              <w:t xml:space="preserve"> </w:t>
+            </w:r>
+            <w:r>
+              <w:t>_hybrid.wav</w:t>
+            </w:r>
+          </w:p>
+        </w:tc>
+        <w:tc>
+          <w:tcPr>
+            <w:tcW w:w="1344" w:type="dxa"/>
+          </w:tcPr>
+          <w:p>
+            <w:bookmarkStart w:id="0" w:name="_GoBack"/>
+            <w:bookmarkEnd w:id="0"/>
+          </w:p>
+        </w:tc>
+        <w:tc>
+          <w:tcPr>
+            <w:tcW w:w="1344" w:type="dxa"/>
+          </w:tcPr>
+          <w:p/>
+        </w:tc>
+        <w:tc>
+          <w:tcPr>
+            <w:tcW w:w="1345" w:type="dxa"/>
+          </w:tcPr>
+          <w:p/>
+        </w:tc>
+        <w:tc>
+          <w:tcPr>
+            <w:tcW w:w="1345" w:type="dxa"/>
+          </w:tcPr>
+          <w:p/>
+        </w:tc>
+        <w:tc>
+          <w:tcPr>
+            <w:tcW w:w="1345" w:type="dxa"/>
             <w:tcBorders>
               <w:right w:val="single" w:sz="4" w:space="0" w:color="auto"/>
             </w:tcBorders>
@@ -840,40 +990,50 @@
         </w:trPr>
         <w:tc>
           <w:tcPr>
-            <w:tcW w:w="1519" w:type="dxa"/>
-            <w:tcBorders>
-              <w:left w:val="single" w:sz="4" w:space="0" w:color="auto"/>
-            </w:tcBorders>
-          </w:tcPr>
-          <w:p/>
-        </w:tc>
-        <w:tc>
-          <w:tcPr>
-            <w:tcW w:w="1519" w:type="dxa"/>
-          </w:tcPr>
-          <w:p/>
-        </w:tc>
-        <w:tc>
-          <w:tcPr>
-            <w:tcW w:w="1520" w:type="dxa"/>
-          </w:tcPr>
-          <w:p/>
-        </w:tc>
-        <w:tc>
-          <w:tcPr>
-            <w:tcW w:w="1520" w:type="dxa"/>
-          </w:tcPr>
-          <w:p/>
-        </w:tc>
-        <w:tc>
-          <w:tcPr>
-            <w:tcW w:w="1520" w:type="dxa"/>
-          </w:tcPr>
-          <w:p/>
-        </w:tc>
-        <w:tc>
-          <w:tcPr>
-            <w:tcW w:w="1520" w:type="dxa"/>
+            <w:tcW w:w="2395" w:type="dxa"/>
+            <w:tcBorders>
+              <w:left w:val="single" w:sz="4" w:space="0" w:color="auto"/>
+            </w:tcBorders>
+          </w:tcPr>
+          <w:p>
+            <w:r>
+              <w:t>Electronic</w:t>
+            </w:r>
+            <w:r>
+              <w:t xml:space="preserve"> </w:t>
+            </w:r>
+            <w:r>
+              <w:t>_OBH.wav</w:t>
+            </w:r>
+          </w:p>
+        </w:tc>
+        <w:tc>
+          <w:tcPr>
+            <w:tcW w:w="1344" w:type="dxa"/>
+          </w:tcPr>
+          <w:p/>
+        </w:tc>
+        <w:tc>
+          <w:tcPr>
+            <w:tcW w:w="1344" w:type="dxa"/>
+          </w:tcPr>
+          <w:p/>
+        </w:tc>
+        <w:tc>
+          <w:tcPr>
+            <w:tcW w:w="1345" w:type="dxa"/>
+          </w:tcPr>
+          <w:p/>
+        </w:tc>
+        <w:tc>
+          <w:tcPr>
+            <w:tcW w:w="1345" w:type="dxa"/>
+          </w:tcPr>
+          <w:p/>
+        </w:tc>
+        <w:tc>
+          <w:tcPr>
+            <w:tcW w:w="1345" w:type="dxa"/>
             <w:tcBorders>
               <w:right w:val="single" w:sz="4" w:space="0" w:color="auto"/>
             </w:tcBorders>
@@ -887,40 +1047,50 @@
         </w:trPr>
         <w:tc>
           <w:tcPr>
-            <w:tcW w:w="1519" w:type="dxa"/>
-            <w:tcBorders>
-              <w:left w:val="single" w:sz="4" w:space="0" w:color="auto"/>
-            </w:tcBorders>
-          </w:tcPr>
-          <w:p/>
-        </w:tc>
-        <w:tc>
-          <w:tcPr>
-            <w:tcW w:w="1519" w:type="dxa"/>
-          </w:tcPr>
-          <w:p/>
-        </w:tc>
-        <w:tc>
-          <w:tcPr>
-            <w:tcW w:w="1520" w:type="dxa"/>
-          </w:tcPr>
-          <w:p/>
-        </w:tc>
-        <w:tc>
-          <w:tcPr>
-            <w:tcW w:w="1520" w:type="dxa"/>
-          </w:tcPr>
-          <w:p/>
-        </w:tc>
-        <w:tc>
-          <w:tcPr>
-            <w:tcW w:w="1520" w:type="dxa"/>
-          </w:tcPr>
-          <w:p/>
-        </w:tc>
-        <w:tc>
-          <w:tcPr>
-            <w:tcW w:w="1520" w:type="dxa"/>
+            <w:tcW w:w="2395" w:type="dxa"/>
+            <w:tcBorders>
+              <w:left w:val="single" w:sz="4" w:space="0" w:color="auto"/>
+            </w:tcBorders>
+          </w:tcPr>
+          <w:p>
+            <w:r>
+              <w:t>Electronic</w:t>
+            </w:r>
+            <w:r>
+              <w:t xml:space="preserve"> </w:t>
+            </w:r>
+            <w:r>
+              <w:t>_scale.wav</w:t>
+            </w:r>
+          </w:p>
+        </w:tc>
+        <w:tc>
+          <w:tcPr>
+            <w:tcW w:w="1344" w:type="dxa"/>
+          </w:tcPr>
+          <w:p/>
+        </w:tc>
+        <w:tc>
+          <w:tcPr>
+            <w:tcW w:w="1344" w:type="dxa"/>
+          </w:tcPr>
+          <w:p/>
+        </w:tc>
+        <w:tc>
+          <w:tcPr>
+            <w:tcW w:w="1345" w:type="dxa"/>
+          </w:tcPr>
+          <w:p/>
+        </w:tc>
+        <w:tc>
+          <w:tcPr>
+            <w:tcW w:w="1345" w:type="dxa"/>
+          </w:tcPr>
+          <w:p/>
+        </w:tc>
+        <w:tc>
+          <w:tcPr>
+            <w:tcW w:w="1345" w:type="dxa"/>
             <w:tcBorders>
               <w:right w:val="single" w:sz="4" w:space="0" w:color="auto"/>
             </w:tcBorders>
@@ -934,40 +1104,410 @@
         </w:trPr>
         <w:tc>
           <w:tcPr>
-            <w:tcW w:w="1519" w:type="dxa"/>
-            <w:tcBorders>
-              <w:left w:val="single" w:sz="4" w:space="0" w:color="auto"/>
-            </w:tcBorders>
-          </w:tcPr>
-          <w:p/>
-        </w:tc>
-        <w:tc>
-          <w:tcPr>
-            <w:tcW w:w="1519" w:type="dxa"/>
-          </w:tcPr>
-          <w:p/>
-        </w:tc>
-        <w:tc>
-          <w:tcPr>
-            <w:tcW w:w="1520" w:type="dxa"/>
-          </w:tcPr>
-          <w:p/>
-        </w:tc>
-        <w:tc>
-          <w:tcPr>
-            <w:tcW w:w="1520" w:type="dxa"/>
-          </w:tcPr>
-          <w:p/>
-        </w:tc>
-        <w:tc>
-          <w:tcPr>
-            <w:tcW w:w="1520" w:type="dxa"/>
-          </w:tcPr>
-          <w:p/>
-        </w:tc>
-        <w:tc>
-          <w:tcPr>
-            <w:tcW w:w="1520" w:type="dxa"/>
+            <w:tcW w:w="2395" w:type="dxa"/>
+            <w:tcBorders>
+              <w:left w:val="single" w:sz="4" w:space="0" w:color="auto"/>
+            </w:tcBorders>
+          </w:tcPr>
+          <w:p>
+            <w:r>
+              <w:t>Jazz_encode.wav</w:t>
+            </w:r>
+          </w:p>
+        </w:tc>
+        <w:tc>
+          <w:tcPr>
+            <w:tcW w:w="1344" w:type="dxa"/>
+          </w:tcPr>
+          <w:p/>
+        </w:tc>
+        <w:tc>
+          <w:tcPr>
+            <w:tcW w:w="1344" w:type="dxa"/>
+          </w:tcPr>
+          <w:p/>
+        </w:tc>
+        <w:tc>
+          <w:tcPr>
+            <w:tcW w:w="1345" w:type="dxa"/>
+          </w:tcPr>
+          <w:p/>
+        </w:tc>
+        <w:tc>
+          <w:tcPr>
+            <w:tcW w:w="1345" w:type="dxa"/>
+          </w:tcPr>
+          <w:p/>
+        </w:tc>
+        <w:tc>
+          <w:tcPr>
+            <w:tcW w:w="1345" w:type="dxa"/>
+            <w:tcBorders>
+              <w:right w:val="single" w:sz="4" w:space="0" w:color="auto"/>
+            </w:tcBorders>
+          </w:tcPr>
+          <w:p/>
+        </w:tc>
+      </w:tr>
+      <w:tr>
+        <w:trPr>
+          <w:trHeight w:val="267"/>
+        </w:trPr>
+        <w:tc>
+          <w:tcPr>
+            <w:tcW w:w="2395" w:type="dxa"/>
+            <w:tcBorders>
+              <w:left w:val="single" w:sz="4" w:space="0" w:color="auto"/>
+            </w:tcBorders>
+          </w:tcPr>
+          <w:p>
+            <w:r>
+              <w:t>Jazz _GA.wav</w:t>
+            </w:r>
+          </w:p>
+        </w:tc>
+        <w:tc>
+          <w:tcPr>
+            <w:tcW w:w="1344" w:type="dxa"/>
+          </w:tcPr>
+          <w:p/>
+        </w:tc>
+        <w:tc>
+          <w:tcPr>
+            <w:tcW w:w="1344" w:type="dxa"/>
+          </w:tcPr>
+          <w:p/>
+        </w:tc>
+        <w:tc>
+          <w:tcPr>
+            <w:tcW w:w="1345" w:type="dxa"/>
+          </w:tcPr>
+          <w:p/>
+        </w:tc>
+        <w:tc>
+          <w:tcPr>
+            <w:tcW w:w="1345" w:type="dxa"/>
+          </w:tcPr>
+          <w:p/>
+        </w:tc>
+        <w:tc>
+          <w:tcPr>
+            <w:tcW w:w="1345" w:type="dxa"/>
+            <w:tcBorders>
+              <w:right w:val="single" w:sz="4" w:space="0" w:color="auto"/>
+            </w:tcBorders>
+          </w:tcPr>
+          <w:p/>
+        </w:tc>
+      </w:tr>
+      <w:tr>
+        <w:trPr>
+          <w:trHeight w:val="267"/>
+        </w:trPr>
+        <w:tc>
+          <w:tcPr>
+            <w:tcW w:w="2395" w:type="dxa"/>
+            <w:tcBorders>
+              <w:left w:val="single" w:sz="4" w:space="0" w:color="auto"/>
+            </w:tcBorders>
+          </w:tcPr>
+          <w:p>
+            <w:r>
+              <w:t>Jazz _hybrid.wav</w:t>
+            </w:r>
+          </w:p>
+        </w:tc>
+        <w:tc>
+          <w:tcPr>
+            <w:tcW w:w="1344" w:type="dxa"/>
+          </w:tcPr>
+          <w:p/>
+        </w:tc>
+        <w:tc>
+          <w:tcPr>
+            <w:tcW w:w="1344" w:type="dxa"/>
+          </w:tcPr>
+          <w:p/>
+        </w:tc>
+        <w:tc>
+          <w:tcPr>
+            <w:tcW w:w="1345" w:type="dxa"/>
+          </w:tcPr>
+          <w:p/>
+        </w:tc>
+        <w:tc>
+          <w:tcPr>
+            <w:tcW w:w="1345" w:type="dxa"/>
+          </w:tcPr>
+          <w:p/>
+        </w:tc>
+        <w:tc>
+          <w:tcPr>
+            <w:tcW w:w="1345" w:type="dxa"/>
+            <w:tcBorders>
+              <w:right w:val="single" w:sz="4" w:space="0" w:color="auto"/>
+            </w:tcBorders>
+          </w:tcPr>
+          <w:p/>
+        </w:tc>
+      </w:tr>
+      <w:tr>
+        <w:trPr>
+          <w:trHeight w:val="267"/>
+        </w:trPr>
+        <w:tc>
+          <w:tcPr>
+            <w:tcW w:w="2395" w:type="dxa"/>
+            <w:tcBorders>
+              <w:left w:val="single" w:sz="4" w:space="0" w:color="auto"/>
+            </w:tcBorders>
+          </w:tcPr>
+          <w:p>
+            <w:r>
+              <w:t>Jazz _OBH.wav</w:t>
+            </w:r>
+          </w:p>
+        </w:tc>
+        <w:tc>
+          <w:tcPr>
+            <w:tcW w:w="1344" w:type="dxa"/>
+          </w:tcPr>
+          <w:p/>
+        </w:tc>
+        <w:tc>
+          <w:tcPr>
+            <w:tcW w:w="1344" w:type="dxa"/>
+          </w:tcPr>
+          <w:p/>
+        </w:tc>
+        <w:tc>
+          <w:tcPr>
+            <w:tcW w:w="1345" w:type="dxa"/>
+          </w:tcPr>
+          <w:p/>
+        </w:tc>
+        <w:tc>
+          <w:tcPr>
+            <w:tcW w:w="1345" w:type="dxa"/>
+          </w:tcPr>
+          <w:p/>
+        </w:tc>
+        <w:tc>
+          <w:tcPr>
+            <w:tcW w:w="1345" w:type="dxa"/>
+            <w:tcBorders>
+              <w:right w:val="single" w:sz="4" w:space="0" w:color="auto"/>
+            </w:tcBorders>
+          </w:tcPr>
+          <w:p/>
+        </w:tc>
+      </w:tr>
+      <w:tr>
+        <w:trPr>
+          <w:trHeight w:val="267"/>
+        </w:trPr>
+        <w:tc>
+          <w:tcPr>
+            <w:tcW w:w="2395" w:type="dxa"/>
+            <w:tcBorders>
+              <w:left w:val="single" w:sz="4" w:space="0" w:color="auto"/>
+            </w:tcBorders>
+          </w:tcPr>
+          <w:p>
+            <w:r>
+              <w:t>Jazz _scale.wav</w:t>
+            </w:r>
+          </w:p>
+        </w:tc>
+        <w:tc>
+          <w:tcPr>
+            <w:tcW w:w="1344" w:type="dxa"/>
+          </w:tcPr>
+          <w:p/>
+        </w:tc>
+        <w:tc>
+          <w:tcPr>
+            <w:tcW w:w="1344" w:type="dxa"/>
+          </w:tcPr>
+          <w:p/>
+        </w:tc>
+        <w:tc>
+          <w:tcPr>
+            <w:tcW w:w="1345" w:type="dxa"/>
+          </w:tcPr>
+          <w:p/>
+        </w:tc>
+        <w:tc>
+          <w:tcPr>
+            <w:tcW w:w="1345" w:type="dxa"/>
+          </w:tcPr>
+          <w:p/>
+        </w:tc>
+        <w:tc>
+          <w:tcPr>
+            <w:tcW w:w="1345" w:type="dxa"/>
+            <w:tcBorders>
+              <w:right w:val="single" w:sz="4" w:space="0" w:color="auto"/>
+            </w:tcBorders>
+          </w:tcPr>
+          <w:p/>
+        </w:tc>
+      </w:tr>
+      <w:tr>
+        <w:trPr>
+          <w:trHeight w:val="267"/>
+        </w:trPr>
+        <w:tc>
+          <w:tcPr>
+            <w:tcW w:w="2395" w:type="dxa"/>
+            <w:tcBorders>
+              <w:left w:val="single" w:sz="4" w:space="0" w:color="auto"/>
+            </w:tcBorders>
+          </w:tcPr>
+          <w:p>
+            <w:r>
+              <w:t>Pop</w:t>
+            </w:r>
+            <w:r>
+              <w:t>_encode.wav</w:t>
+            </w:r>
+          </w:p>
+        </w:tc>
+        <w:tc>
+          <w:tcPr>
+            <w:tcW w:w="1344" w:type="dxa"/>
+          </w:tcPr>
+          <w:p/>
+        </w:tc>
+        <w:tc>
+          <w:tcPr>
+            <w:tcW w:w="1344" w:type="dxa"/>
+          </w:tcPr>
+          <w:p/>
+        </w:tc>
+        <w:tc>
+          <w:tcPr>
+            <w:tcW w:w="1345" w:type="dxa"/>
+          </w:tcPr>
+          <w:p/>
+        </w:tc>
+        <w:tc>
+          <w:tcPr>
+            <w:tcW w:w="1345" w:type="dxa"/>
+          </w:tcPr>
+          <w:p/>
+        </w:tc>
+        <w:tc>
+          <w:tcPr>
+            <w:tcW w:w="1345" w:type="dxa"/>
+            <w:tcBorders>
+              <w:right w:val="single" w:sz="4" w:space="0" w:color="auto"/>
+            </w:tcBorders>
+          </w:tcPr>
+          <w:p/>
+        </w:tc>
+      </w:tr>
+      <w:tr>
+        <w:trPr>
+          <w:trHeight w:val="267"/>
+        </w:trPr>
+        <w:tc>
+          <w:tcPr>
+            <w:tcW w:w="2395" w:type="dxa"/>
+            <w:tcBorders>
+              <w:left w:val="single" w:sz="4" w:space="0" w:color="auto"/>
+            </w:tcBorders>
+          </w:tcPr>
+          <w:p>
+            <w:r>
+              <w:t>Pop</w:t>
+            </w:r>
+            <w:r>
+              <w:t>_</w:t>
+            </w:r>
+            <w:r>
+              <w:t>GA.wav</w:t>
+            </w:r>
+          </w:p>
+        </w:tc>
+        <w:tc>
+          <w:tcPr>
+            <w:tcW w:w="1344" w:type="dxa"/>
+          </w:tcPr>
+          <w:p/>
+        </w:tc>
+        <w:tc>
+          <w:tcPr>
+            <w:tcW w:w="1344" w:type="dxa"/>
+          </w:tcPr>
+          <w:p/>
+        </w:tc>
+        <w:tc>
+          <w:tcPr>
+            <w:tcW w:w="1345" w:type="dxa"/>
+          </w:tcPr>
+          <w:p/>
+        </w:tc>
+        <w:tc>
+          <w:tcPr>
+            <w:tcW w:w="1345" w:type="dxa"/>
+          </w:tcPr>
+          <w:p/>
+        </w:tc>
+        <w:tc>
+          <w:tcPr>
+            <w:tcW w:w="1345" w:type="dxa"/>
+            <w:tcBorders>
+              <w:right w:val="single" w:sz="4" w:space="0" w:color="auto"/>
+            </w:tcBorders>
+          </w:tcPr>
+          <w:p/>
+        </w:tc>
+      </w:tr>
+      <w:tr>
+        <w:trPr>
+          <w:trHeight w:val="267"/>
+        </w:trPr>
+        <w:tc>
+          <w:tcPr>
+            <w:tcW w:w="2395" w:type="dxa"/>
+            <w:tcBorders>
+              <w:left w:val="single" w:sz="4" w:space="0" w:color="auto"/>
+            </w:tcBorders>
+          </w:tcPr>
+          <w:p>
+            <w:r>
+              <w:t>Pop_hybrid.wav</w:t>
+            </w:r>
+          </w:p>
+        </w:tc>
+        <w:tc>
+          <w:tcPr>
+            <w:tcW w:w="1344" w:type="dxa"/>
+          </w:tcPr>
+          <w:p/>
+        </w:tc>
+        <w:tc>
+          <w:tcPr>
+            <w:tcW w:w="1344" w:type="dxa"/>
+          </w:tcPr>
+          <w:p/>
+        </w:tc>
+        <w:tc>
+          <w:tcPr>
+            <w:tcW w:w="1345" w:type="dxa"/>
+          </w:tcPr>
+          <w:p/>
+        </w:tc>
+        <w:tc>
+          <w:tcPr>
+            <w:tcW w:w="1345" w:type="dxa"/>
+          </w:tcPr>
+          <w:p/>
+        </w:tc>
+        <w:tc>
+          <w:tcPr>
+            <w:tcW w:w="1345" w:type="dxa"/>
             <w:tcBorders>
               <w:right w:val="single" w:sz="4" w:space="0" w:color="auto"/>
             </w:tcBorders>
@@ -981,40 +1521,44 @@
         </w:trPr>
         <w:tc>
           <w:tcPr>
-            <w:tcW w:w="1519" w:type="dxa"/>
-            <w:tcBorders>
-              <w:left w:val="single" w:sz="4" w:space="0" w:color="auto"/>
-            </w:tcBorders>
-          </w:tcPr>
-          <w:p/>
-        </w:tc>
-        <w:tc>
-          <w:tcPr>
-            <w:tcW w:w="1519" w:type="dxa"/>
-          </w:tcPr>
-          <w:p/>
-        </w:tc>
-        <w:tc>
-          <w:tcPr>
-            <w:tcW w:w="1520" w:type="dxa"/>
-          </w:tcPr>
-          <w:p/>
-        </w:tc>
-        <w:tc>
-          <w:tcPr>
-            <w:tcW w:w="1520" w:type="dxa"/>
-          </w:tcPr>
-          <w:p/>
-        </w:tc>
-        <w:tc>
-          <w:tcPr>
-            <w:tcW w:w="1520" w:type="dxa"/>
-          </w:tcPr>
-          <w:p/>
-        </w:tc>
-        <w:tc>
-          <w:tcPr>
-            <w:tcW w:w="1520" w:type="dxa"/>
+            <w:tcW w:w="2395" w:type="dxa"/>
+            <w:tcBorders>
+              <w:left w:val="single" w:sz="4" w:space="0" w:color="auto"/>
+            </w:tcBorders>
+          </w:tcPr>
+          <w:p>
+            <w:r>
+              <w:t>Pop_OBH.wav</w:t>
+            </w:r>
+          </w:p>
+        </w:tc>
+        <w:tc>
+          <w:tcPr>
+            <w:tcW w:w="1344" w:type="dxa"/>
+          </w:tcPr>
+          <w:p/>
+        </w:tc>
+        <w:tc>
+          <w:tcPr>
+            <w:tcW w:w="1344" w:type="dxa"/>
+          </w:tcPr>
+          <w:p/>
+        </w:tc>
+        <w:tc>
+          <w:tcPr>
+            <w:tcW w:w="1345" w:type="dxa"/>
+          </w:tcPr>
+          <w:p/>
+        </w:tc>
+        <w:tc>
+          <w:tcPr>
+            <w:tcW w:w="1345" w:type="dxa"/>
+          </w:tcPr>
+          <w:p/>
+        </w:tc>
+        <w:tc>
+          <w:tcPr>
+            <w:tcW w:w="1345" w:type="dxa"/>
             <w:tcBorders>
               <w:right w:val="single" w:sz="4" w:space="0" w:color="auto"/>
             </w:tcBorders>
@@ -1028,17 +1572,309 @@
         </w:trPr>
         <w:tc>
           <w:tcPr>
-            <w:tcW w:w="1519" w:type="dxa"/>
+            <w:tcW w:w="2395" w:type="dxa"/>
+            <w:tcBorders>
+              <w:left w:val="single" w:sz="4" w:space="0" w:color="auto"/>
+            </w:tcBorders>
+          </w:tcPr>
+          <w:p>
+            <w:r>
+              <w:t>Pop</w:t>
+            </w:r>
+            <w:r>
+              <w:t>_</w:t>
+            </w:r>
+            <w:r>
+              <w:t>scale.wav</w:t>
+            </w:r>
+          </w:p>
+        </w:tc>
+        <w:tc>
+          <w:tcPr>
+            <w:tcW w:w="1344" w:type="dxa"/>
+          </w:tcPr>
+          <w:p/>
+        </w:tc>
+        <w:tc>
+          <w:tcPr>
+            <w:tcW w:w="1344" w:type="dxa"/>
+          </w:tcPr>
+          <w:p/>
+        </w:tc>
+        <w:tc>
+          <w:tcPr>
+            <w:tcW w:w="1345" w:type="dxa"/>
+          </w:tcPr>
+          <w:p/>
+        </w:tc>
+        <w:tc>
+          <w:tcPr>
+            <w:tcW w:w="1345" w:type="dxa"/>
+          </w:tcPr>
+          <w:p/>
+        </w:tc>
+        <w:tc>
+          <w:tcPr>
+            <w:tcW w:w="1345" w:type="dxa"/>
+            <w:tcBorders>
+              <w:right w:val="single" w:sz="4" w:space="0" w:color="auto"/>
+            </w:tcBorders>
+          </w:tcPr>
+          <w:p/>
+        </w:tc>
+      </w:tr>
+      <w:tr>
+        <w:trPr>
+          <w:trHeight w:val="267"/>
+        </w:trPr>
+        <w:tc>
+          <w:tcPr>
+            <w:tcW w:w="2395" w:type="dxa"/>
+            <w:tcBorders>
+              <w:left w:val="single" w:sz="4" w:space="0" w:color="auto"/>
+            </w:tcBorders>
+          </w:tcPr>
+          <w:p>
+            <w:r>
+              <w:t>Rock</w:t>
+            </w:r>
+            <w:r>
+              <w:t xml:space="preserve"> </w:t>
+            </w:r>
+            <w:r>
+              <w:t>_encode.wav</w:t>
+            </w:r>
+          </w:p>
+        </w:tc>
+        <w:tc>
+          <w:tcPr>
+            <w:tcW w:w="1344" w:type="dxa"/>
+          </w:tcPr>
+          <w:p/>
+        </w:tc>
+        <w:tc>
+          <w:tcPr>
+            <w:tcW w:w="1344" w:type="dxa"/>
+          </w:tcPr>
+          <w:p/>
+        </w:tc>
+        <w:tc>
+          <w:tcPr>
+            <w:tcW w:w="1345" w:type="dxa"/>
+          </w:tcPr>
+          <w:p/>
+        </w:tc>
+        <w:tc>
+          <w:tcPr>
+            <w:tcW w:w="1345" w:type="dxa"/>
+          </w:tcPr>
+          <w:p/>
+        </w:tc>
+        <w:tc>
+          <w:tcPr>
+            <w:tcW w:w="1345" w:type="dxa"/>
+            <w:tcBorders>
+              <w:right w:val="single" w:sz="4" w:space="0" w:color="auto"/>
+            </w:tcBorders>
+          </w:tcPr>
+          <w:p/>
+        </w:tc>
+      </w:tr>
+      <w:tr>
+        <w:trPr>
+          <w:trHeight w:val="267"/>
+        </w:trPr>
+        <w:tc>
+          <w:tcPr>
+            <w:tcW w:w="2395" w:type="dxa"/>
+            <w:tcBorders>
+              <w:left w:val="single" w:sz="4" w:space="0" w:color="auto"/>
+            </w:tcBorders>
+          </w:tcPr>
+          <w:p>
+            <w:r>
+              <w:t>Rock</w:t>
+            </w:r>
+            <w:r>
+              <w:t xml:space="preserve"> </w:t>
+            </w:r>
+            <w:r>
+              <w:t>_GA.wav</w:t>
+            </w:r>
+          </w:p>
+        </w:tc>
+        <w:tc>
+          <w:tcPr>
+            <w:tcW w:w="1344" w:type="dxa"/>
+          </w:tcPr>
+          <w:p/>
+        </w:tc>
+        <w:tc>
+          <w:tcPr>
+            <w:tcW w:w="1344" w:type="dxa"/>
+          </w:tcPr>
+          <w:p/>
+        </w:tc>
+        <w:tc>
+          <w:tcPr>
+            <w:tcW w:w="1345" w:type="dxa"/>
+          </w:tcPr>
+          <w:p/>
+        </w:tc>
+        <w:tc>
+          <w:tcPr>
+            <w:tcW w:w="1345" w:type="dxa"/>
+          </w:tcPr>
+          <w:p/>
+        </w:tc>
+        <w:tc>
+          <w:tcPr>
+            <w:tcW w:w="1345" w:type="dxa"/>
+            <w:tcBorders>
+              <w:right w:val="single" w:sz="4" w:space="0" w:color="auto"/>
+            </w:tcBorders>
+          </w:tcPr>
+          <w:p/>
+        </w:tc>
+      </w:tr>
+      <w:tr>
+        <w:trPr>
+          <w:trHeight w:val="267"/>
+        </w:trPr>
+        <w:tc>
+          <w:tcPr>
+            <w:tcW w:w="2395" w:type="dxa"/>
+            <w:tcBorders>
+              <w:left w:val="single" w:sz="4" w:space="0" w:color="auto"/>
+            </w:tcBorders>
+          </w:tcPr>
+          <w:p>
+            <w:r>
+              <w:t>Rock</w:t>
+            </w:r>
+            <w:r>
+              <w:t xml:space="preserve"> </w:t>
+            </w:r>
+            <w:r>
+              <w:t>_hybrid.wav</w:t>
+            </w:r>
+          </w:p>
+        </w:tc>
+        <w:tc>
+          <w:tcPr>
+            <w:tcW w:w="1344" w:type="dxa"/>
+          </w:tcPr>
+          <w:p/>
+        </w:tc>
+        <w:tc>
+          <w:tcPr>
+            <w:tcW w:w="1344" w:type="dxa"/>
+          </w:tcPr>
+          <w:p/>
+        </w:tc>
+        <w:tc>
+          <w:tcPr>
+            <w:tcW w:w="1345" w:type="dxa"/>
+          </w:tcPr>
+          <w:p/>
+        </w:tc>
+        <w:tc>
+          <w:tcPr>
+            <w:tcW w:w="1345" w:type="dxa"/>
+          </w:tcPr>
+          <w:p/>
+        </w:tc>
+        <w:tc>
+          <w:tcPr>
+            <w:tcW w:w="1345" w:type="dxa"/>
+            <w:tcBorders>
+              <w:right w:val="single" w:sz="4" w:space="0" w:color="auto"/>
+            </w:tcBorders>
+          </w:tcPr>
+          <w:p/>
+        </w:tc>
+      </w:tr>
+      <w:tr>
+        <w:trPr>
+          <w:trHeight w:val="267"/>
+        </w:trPr>
+        <w:tc>
+          <w:tcPr>
+            <w:tcW w:w="2395" w:type="dxa"/>
+            <w:tcBorders>
+              <w:left w:val="single" w:sz="4" w:space="0" w:color="auto"/>
+            </w:tcBorders>
+          </w:tcPr>
+          <w:p>
+            <w:r>
+              <w:t>Rock</w:t>
+            </w:r>
+            <w:r>
+              <w:t xml:space="preserve"> </w:t>
+            </w:r>
+            <w:r>
+              <w:t>_OBH.wav</w:t>
+            </w:r>
+          </w:p>
+        </w:tc>
+        <w:tc>
+          <w:tcPr>
+            <w:tcW w:w="1344" w:type="dxa"/>
+          </w:tcPr>
+          <w:p/>
+        </w:tc>
+        <w:tc>
+          <w:tcPr>
+            <w:tcW w:w="1344" w:type="dxa"/>
+          </w:tcPr>
+          <w:p/>
+        </w:tc>
+        <w:tc>
+          <w:tcPr>
+            <w:tcW w:w="1345" w:type="dxa"/>
+          </w:tcPr>
+          <w:p/>
+        </w:tc>
+        <w:tc>
+          <w:tcPr>
+            <w:tcW w:w="1345" w:type="dxa"/>
+          </w:tcPr>
+          <w:p/>
+        </w:tc>
+        <w:tc>
+          <w:tcPr>
+            <w:tcW w:w="1345" w:type="dxa"/>
+            <w:tcBorders>
+              <w:right w:val="single" w:sz="4" w:space="0" w:color="auto"/>
+            </w:tcBorders>
+          </w:tcPr>
+          <w:p/>
+        </w:tc>
+      </w:tr>
+      <w:tr>
+        <w:trPr>
+          <w:trHeight w:val="267"/>
+        </w:trPr>
+        <w:tc>
+          <w:tcPr>
+            <w:tcW w:w="2395" w:type="dxa"/>
             <w:tcBorders>
               <w:left w:val="single" w:sz="4" w:space="0" w:color="auto"/>
               <w:bottom w:val="single" w:sz="24" w:space="0" w:color="auto"/>
             </w:tcBorders>
           </w:tcPr>
-          <w:p/>
-        </w:tc>
-        <w:tc>
-          <w:tcPr>
-            <w:tcW w:w="1519" w:type="dxa"/>
+          <w:p>
+            <w:r>
+              <w:t>Rock</w:t>
+            </w:r>
+            <w:r>
+              <w:t>_scale.wav</w:t>
+            </w:r>
+          </w:p>
+        </w:tc>
+        <w:tc>
+          <w:tcPr>
+            <w:tcW w:w="1344" w:type="dxa"/>
             <w:tcBorders>
               <w:bottom w:val="single" w:sz="24" w:space="0" w:color="auto"/>
             </w:tcBorders>
@@ -1047,7 +1883,7 @@
         </w:tc>
         <w:tc>
           <w:tcPr>
-            <w:tcW w:w="1520" w:type="dxa"/>
+            <w:tcW w:w="1344" w:type="dxa"/>
             <w:tcBorders>
               <w:bottom w:val="single" w:sz="24" w:space="0" w:color="auto"/>
             </w:tcBorders>
@@ -1056,7 +1892,7 @@
         </w:tc>
         <w:tc>
           <w:tcPr>
-            <w:tcW w:w="1520" w:type="dxa"/>
+            <w:tcW w:w="1345" w:type="dxa"/>
             <w:tcBorders>
               <w:bottom w:val="single" w:sz="24" w:space="0" w:color="auto"/>
             </w:tcBorders>
@@ -1065,7 +1901,7 @@
         </w:tc>
         <w:tc>
           <w:tcPr>
-            <w:tcW w:w="1520" w:type="dxa"/>
+            <w:tcW w:w="1345" w:type="dxa"/>
             <w:tcBorders>
               <w:bottom w:val="single" w:sz="24" w:space="0" w:color="auto"/>
             </w:tcBorders>
@@ -1074,7 +1910,7 @@
         </w:tc>
         <w:tc>
           <w:tcPr>
-            <w:tcW w:w="1520" w:type="dxa"/>
+            <w:tcW w:w="1345" w:type="dxa"/>
             <w:tcBorders>
               <w:bottom w:val="single" w:sz="24" w:space="0" w:color="auto"/>
               <w:right w:val="single" w:sz="4" w:space="0" w:color="auto"/>
@@ -1838,7 +2674,7 @@
 </file>
 
 <file path=customXml/itemProps1.xml><?xml version="1.0" encoding="utf-8"?>
-<ds:datastoreItem xmlns:ds="http://schemas.openxmlformats.org/officeDocument/2006/customXml" ds:itemID="{3C5543D2-59F8-4AF9-AF39-36451AA97DE1}">
+<ds:datastoreItem xmlns:ds="http://schemas.openxmlformats.org/officeDocument/2006/customXml" ds:itemID="{DCB08265-E8F0-4BBA-9225-CED181506F32}">
   <ds:schemaRefs>
     <ds:schemaRef ds:uri="http://schemas.openxmlformats.org/officeDocument/2006/bibliography"/>
   </ds:schemaRefs>

</xml_diff>